<commit_message>
Final GDD ready for grading
</commit_message>
<xml_diff>
--- a/Assets/Documentation/S22_GDD_2D_Elias_Marcos.docx
+++ b/Assets/Documentation/S22_GDD_2D_Elias_Marcos.docx
@@ -8,7 +8,7 @@
         <w:jc w:val="center"/>
       </w:pPr>
       <w:r>
-        <w:t>Leaving Earth Game Design Document (GDD)</w:t>
+        <w:t>Leaving Earth Game Design Document</w:t>
       </w:r>
     </w:p>
     <w:p>
@@ -1630,10 +1630,7 @@
     </w:p>
     <w:p>
       <w:r>
-        <w:t xml:space="preserve">Genre: </w:t>
-      </w:r>
-      <w:r>
-        <w:t>Side Scrolling</w:t>
+        <w:t>Genre: Side Scrolling</w:t>
       </w:r>
     </w:p>
     <w:p>
@@ -1766,23 +1763,7 @@
         <w:t xml:space="preserve"> for this game is any modern desktop/laptop. </w:t>
       </w:r>
       <w:r>
-        <w:t xml:space="preserve">Pretty much any laptop or computer with </w:t>
-      </w:r>
-      <w:proofErr w:type="spellStart"/>
-      <w:r>
-        <w:t>atleast</w:t>
-      </w:r>
-      <w:proofErr w:type="spellEnd"/>
-      <w:r>
-        <w:t xml:space="preserve"> an i5 processor and 4 </w:t>
-      </w:r>
-      <w:proofErr w:type="spellStart"/>
-      <w:r>
-        <w:t>gb</w:t>
-      </w:r>
-      <w:proofErr w:type="spellEnd"/>
-      <w:r>
-        <w:t xml:space="preserve"> of ram will run the game. You will also need a mouse and a keyboard for the user input in the game.</w:t>
+        <w:t>Pretty much any laptop or computer with atleast an i5 processor and 4 gb of ram will run the game. You will also need a mouse and a keyboard for the user input in the game.</w:t>
       </w:r>
     </w:p>
     <w:p/>
@@ -2689,13 +2670,8 @@
         <w:pStyle w:val="NormalWeb"/>
         <w:ind w:left="567" w:hanging="567"/>
       </w:pPr>
-      <w:proofErr w:type="spellStart"/>
-      <w:r>
-        <w:t>Folwar</w:t>
-      </w:r>
-      <w:proofErr w:type="spellEnd"/>
-      <w:r>
-        <w:t xml:space="preserve">, S. (n.d.). </w:t>
+      <w:r>
+        <w:t xml:space="preserve">Folwar, S. (n.d.). </w:t>
       </w:r>
       <w:r>
         <w:rPr>
@@ -2713,15 +2689,7 @@
       </w:r>
       <w:proofErr w:type="gramEnd"/>
       <w:r>
-        <w:t xml:space="preserve"> YouTube Videos &amp; Creators • </w:t>
-      </w:r>
-      <w:proofErr w:type="spellStart"/>
-      <w:r>
-        <w:t>Uppbeat</w:t>
-      </w:r>
-      <w:proofErr w:type="spellEnd"/>
-      <w:r>
-        <w:t xml:space="preserve">. Retrieved April 30, 2022, from https://uppbeat.io/track/simon-folwar/neon-signs </w:t>
+        <w:t xml:space="preserve"> YouTube Videos &amp; Creators • Uppbeat. Retrieved April 30, 2022, from https://uppbeat.io/track/simon-folwar/neon-signs </w:t>
       </w:r>
     </w:p>
     <w:p>
@@ -2829,15 +2797,7 @@
     </w:p>
     <w:p>
       <w:r>
-        <w:t xml:space="preserve">I would also like to add more of my own art to the game to </w:t>
-      </w:r>
-      <w:proofErr w:type="spellStart"/>
-      <w:r>
-        <w:t>GameObjects</w:t>
-      </w:r>
-      <w:proofErr w:type="spellEnd"/>
-      <w:r>
-        <w:t xml:space="preserve"> like the menu buttons. I feel that I can make the buttons a lot better and design them a lot better.</w:t>
+        <w:t>I would also like to add more of my own art to the game to GameObjects like the menu buttons. I feel that I can make the buttons a lot better and design them a lot better.</w:t>
       </w:r>
     </w:p>
     <w:p>
@@ -2906,35 +2866,7 @@
         <w:rPr>
           <w:rFonts w:ascii="Consolas" w:hAnsi="Consolas" w:cs="Consolas"/>
         </w:rPr>
-        <w:t xml:space="preserve">The song in the background I </w:t>
-      </w:r>
-      <w:proofErr w:type="spellStart"/>
-      <w:r>
-        <w:rPr>
-          <w:rFonts w:ascii="Consolas" w:hAnsi="Consolas" w:cs="Consolas"/>
-        </w:rPr>
-        <w:t>downloaed</w:t>
-      </w:r>
-      <w:proofErr w:type="spellEnd"/>
-      <w:r>
-        <w:rPr>
-          <w:rFonts w:ascii="Consolas" w:hAnsi="Consolas" w:cs="Consolas"/>
-        </w:rPr>
-        <w:t xml:space="preserve"> from a website called </w:t>
-      </w:r>
-      <w:proofErr w:type="spellStart"/>
-      <w:r>
-        <w:rPr>
-          <w:rFonts w:ascii="Consolas" w:hAnsi="Consolas" w:cs="Consolas"/>
-        </w:rPr>
-        <w:t>Uppbeat</w:t>
-      </w:r>
-      <w:proofErr w:type="spellEnd"/>
-      <w:r>
-        <w:rPr>
-          <w:rFonts w:ascii="Consolas" w:hAnsi="Consolas" w:cs="Consolas"/>
-        </w:rPr>
-        <w:t>. Here is the credit for the song:</w:t>
+        <w:t>The song in the background I downloaed from a website called Uppbeat. Here is the credit for the song:</w:t>
       </w:r>
     </w:p>
     <w:p>
@@ -2951,21 +2883,7 @@
         <w:rPr>
           <w:rFonts w:ascii="Consolas" w:hAnsi="Consolas" w:cs="Consolas"/>
         </w:rPr>
-        <w:t xml:space="preserve">Music from </w:t>
-      </w:r>
-      <w:proofErr w:type="spellStart"/>
-      <w:r>
-        <w:rPr>
-          <w:rFonts w:ascii="Consolas" w:hAnsi="Consolas" w:cs="Consolas"/>
-        </w:rPr>
-        <w:t>Uppbeat</w:t>
-      </w:r>
-      <w:proofErr w:type="spellEnd"/>
-      <w:r>
-        <w:rPr>
-          <w:rFonts w:ascii="Consolas" w:hAnsi="Consolas" w:cs="Consolas"/>
-        </w:rPr>
-        <w:t xml:space="preserve"> (free for Creators!):</w:t>
+        <w:t>Music from Uppbeat (free for Creators!):</w:t>
       </w:r>
     </w:p>
     <w:p>
@@ -3027,21 +2945,7 @@
         <w:rPr>
           <w:rFonts w:ascii="Consolas" w:hAnsi="Consolas" w:cs="Consolas"/>
         </w:rPr>
-        <w:t xml:space="preserve">The audio clips for the death explosion and Rocket sound, I </w:t>
-      </w:r>
-      <w:proofErr w:type="spellStart"/>
-      <w:r>
-        <w:rPr>
-          <w:rFonts w:ascii="Consolas" w:hAnsi="Consolas" w:cs="Consolas"/>
-        </w:rPr>
-        <w:t>dowloaded</w:t>
-      </w:r>
-      <w:proofErr w:type="spellEnd"/>
-      <w:r>
-        <w:rPr>
-          <w:rFonts w:ascii="Consolas" w:hAnsi="Consolas" w:cs="Consolas"/>
-        </w:rPr>
-        <w:t xml:space="preserve"> from edidemicsound.com</w:t>
+        <w:t>The audio clips for the death explosion and Rocket sound, I dowloaded from edidemicsound.com</w:t>
       </w:r>
     </w:p>
     <w:p>
@@ -3069,21 +2973,7 @@
         <w:rPr>
           <w:rFonts w:ascii="Consolas" w:hAnsi="Consolas" w:cs="Consolas"/>
         </w:rPr>
-        <w:t xml:space="preserve">I watched videos on </w:t>
-      </w:r>
-      <w:proofErr w:type="spellStart"/>
-      <w:r>
-        <w:rPr>
-          <w:rFonts w:ascii="Consolas" w:hAnsi="Consolas" w:cs="Consolas"/>
-        </w:rPr>
-        <w:t>Youtube</w:t>
-      </w:r>
-      <w:proofErr w:type="spellEnd"/>
-      <w:r>
-        <w:rPr>
-          <w:rFonts w:ascii="Consolas" w:hAnsi="Consolas" w:cs="Consolas"/>
-        </w:rPr>
-        <w:t xml:space="preserve"> to learn how to make this game. The channels I watched were:</w:t>
+        <w:t>I watched videos on Youtube to learn how to make this game. The channels I watched were:</w:t>
       </w:r>
     </w:p>
     <w:p>
@@ -3096,14 +2986,12 @@
           <w:rFonts w:ascii="Consolas" w:hAnsi="Consolas" w:cs="Consolas"/>
         </w:rPr>
       </w:pPr>
-      <w:proofErr w:type="spellStart"/>
       <w:r>
         <w:rPr>
           <w:rFonts w:ascii="Consolas" w:hAnsi="Consolas" w:cs="Consolas"/>
         </w:rPr>
         <w:t>Imphenzia</w:t>
       </w:r>
-      <w:proofErr w:type="spellEnd"/>
     </w:p>
     <w:p>
       <w:pPr>
@@ -3132,14 +3020,12 @@
           <w:rFonts w:ascii="Consolas" w:hAnsi="Consolas" w:cs="Consolas"/>
         </w:rPr>
       </w:pPr>
-      <w:proofErr w:type="spellStart"/>
       <w:r>
         <w:rPr>
           <w:rFonts w:ascii="Consolas" w:hAnsi="Consolas" w:cs="Consolas"/>
         </w:rPr>
         <w:t>Blackthornprod</w:t>
       </w:r>
-      <w:proofErr w:type="spellEnd"/>
     </w:p>
     <w:p>
       <w:pPr>
@@ -3151,14 +3037,12 @@
           <w:rFonts w:ascii="Consolas" w:hAnsi="Consolas" w:cs="Consolas"/>
         </w:rPr>
       </w:pPr>
-      <w:proofErr w:type="spellStart"/>
       <w:r>
         <w:rPr>
           <w:rFonts w:ascii="Consolas" w:hAnsi="Consolas" w:cs="Consolas"/>
         </w:rPr>
         <w:t>Brackeys</w:t>
       </w:r>
-      <w:proofErr w:type="spellEnd"/>
     </w:p>
     <w:p>
       <w:pPr>
@@ -3176,13 +3060,8 @@
         <w:pStyle w:val="NormalWeb"/>
         <w:ind w:left="567" w:hanging="567"/>
       </w:pPr>
-      <w:proofErr w:type="spellStart"/>
-      <w:r>
-        <w:t>Folwar</w:t>
-      </w:r>
-      <w:proofErr w:type="spellEnd"/>
-      <w:r>
-        <w:t xml:space="preserve">, S. (n.d.). </w:t>
+      <w:r>
+        <w:t xml:space="preserve">Folwar, S. (n.d.). </w:t>
       </w:r>
       <w:r>
         <w:rPr>
@@ -3200,15 +3079,7 @@
       </w:r>
       <w:proofErr w:type="gramEnd"/>
       <w:r>
-        <w:t xml:space="preserve"> YouTube Videos &amp; Creators • </w:t>
-      </w:r>
-      <w:proofErr w:type="spellStart"/>
-      <w:r>
-        <w:t>Uppbeat</w:t>
-      </w:r>
-      <w:proofErr w:type="spellEnd"/>
-      <w:r>
-        <w:t xml:space="preserve">. Retrieved April 30, 2022, from https://uppbeat.io/track/simon-folwar/neon-signs </w:t>
+        <w:t xml:space="preserve"> YouTube Videos &amp; Creators • Uppbeat. Retrieved April 30, 2022, from https://uppbeat.io/track/simon-folwar/neon-signs </w:t>
       </w:r>
     </w:p>
     <w:p>
@@ -3238,39 +3109,56 @@
         </w:rPr>
         <w:t xml:space="preserve"> </w:t>
       </w:r>
-      <w:proofErr w:type="spellStart"/>
-      <w:r>
-        <w:t>Brackeys</w:t>
-      </w:r>
-      <w:proofErr w:type="spellEnd"/>
-      <w:r>
-        <w:t xml:space="preserve">. (2017, April 12). </w:t>
+      <w:r>
+        <w:t xml:space="preserve">Brackeys. (2017, April 12). </w:t>
       </w:r>
       <w:r>
         <w:rPr>
           <w:i/>
           <w:iCs/>
         </w:rPr>
-        <w:t xml:space="preserve">How to build / export your game in unity (windows: Mac: </w:t>
-      </w:r>
-      <w:proofErr w:type="spellStart"/>
+        <w:t>How to build / export your game in unity (windows: Mac: Webgl)</w:t>
+      </w:r>
+      <w:r>
+        <w:t xml:space="preserve">. YouTube. Retrieved May 1, 2022, from https://youtu.be/7nxKAtxGSn8 </w:t>
+      </w:r>
+    </w:p>
+    <w:p>
+      <w:pPr>
+        <w:pStyle w:val="NormalWeb"/>
+        <w:ind w:left="567" w:hanging="567"/>
+      </w:pPr>
+      <w:r>
+        <w:t xml:space="preserve">Blackthornprod. (2018, July 26). </w:t>
+      </w:r>
       <w:r>
         <w:rPr>
           <w:i/>
           <w:iCs/>
         </w:rPr>
-        <w:t>Webgl</w:t>
-      </w:r>
-      <w:proofErr w:type="spellEnd"/>
+        <w:t>How to make a simple game in unity - endless runner - #1</w:t>
+      </w:r>
+      <w:r>
+        <w:t xml:space="preserve">. YouTube. Retrieved May 1, 2022, from https://youtu.be/5M7vX_z6B9I </w:t>
+      </w:r>
+    </w:p>
+    <w:p>
+      <w:pPr>
+        <w:pStyle w:val="NormalWeb"/>
+        <w:ind w:left="567" w:hanging="567"/>
+      </w:pPr>
+      <w:r>
+        <w:t xml:space="preserve">Reso Coder. (2017, March 24). </w:t>
+      </w:r>
       <w:r>
         <w:rPr>
           <w:i/>
           <w:iCs/>
         </w:rPr>
-        <w:t>)</w:t>
-      </w:r>
-      <w:r>
-        <w:t xml:space="preserve">. YouTube. Retrieved May 1, 2022, from https://youtu.be/7nxKAtxGSn8 </w:t>
+        <w:t>Singletons in unity - simple tutorial for Beginners</w:t>
+      </w:r>
+      <w:r>
+        <w:t xml:space="preserve">. YouTube. Retrieved May 1, 2022, from https://youtu.be/CPKAgyp8cno </w:t>
       </w:r>
     </w:p>
     <w:p>
@@ -3278,56 +3166,8 @@
         <w:pStyle w:val="NormalWeb"/>
         <w:ind w:left="567" w:hanging="567"/>
       </w:pPr>
-      <w:proofErr w:type="spellStart"/>
-      <w:r>
-        <w:t>Blackthornprod</w:t>
-      </w:r>
-      <w:proofErr w:type="spellEnd"/>
-      <w:r>
-        <w:t xml:space="preserve">. (2018, July 26). </w:t>
-      </w:r>
-      <w:r>
-        <w:rPr>
-          <w:i/>
-          <w:iCs/>
-        </w:rPr>
-        <w:t>How to make a simple game in unity - endless runner - #1</w:t>
-      </w:r>
-      <w:r>
-        <w:t xml:space="preserve">. YouTube. Retrieved May 1, 2022, from https://youtu.be/5M7vX_z6B9I </w:t>
-      </w:r>
-    </w:p>
-    <w:p>
-      <w:pPr>
-        <w:pStyle w:val="NormalWeb"/>
-        <w:ind w:left="567" w:hanging="567"/>
-      </w:pPr>
-      <w:r>
-        <w:t xml:space="preserve">Reso Coder. (2017, March 24). </w:t>
-      </w:r>
-      <w:r>
-        <w:rPr>
-          <w:i/>
-          <w:iCs/>
-        </w:rPr>
-        <w:t>Singletons in unity - simple tutorial for Beginners</w:t>
-      </w:r>
-      <w:r>
-        <w:t xml:space="preserve">. YouTube. Retrieved May 1, 2022, from https://youtu.be/CPKAgyp8cno </w:t>
-      </w:r>
-    </w:p>
-    <w:p>
-      <w:pPr>
-        <w:pStyle w:val="NormalWeb"/>
-        <w:ind w:left="567" w:hanging="567"/>
-      </w:pPr>
-      <w:proofErr w:type="spellStart"/>
-      <w:r>
-        <w:t>Imphenzia</w:t>
-      </w:r>
-      <w:proofErr w:type="spellEnd"/>
-      <w:r>
-        <w:t xml:space="preserve">. (2020, July 24). </w:t>
+      <w:r>
+        <w:t xml:space="preserve">Imphenzia. (2020, July 24). </w:t>
       </w:r>
       <w:r>
         <w:rPr>

</xml_diff>